<commit_message>
implement bookmark creation algorithm
</commit_message>
<xml_diff>
--- a/tests/Data/small.docx
+++ b/tests/Data/small.docx
@@ -8,10 +8,17 @@
         <w:bidi w:val="0"/>
         <w:spacing w:before="0" w:after="0"/>
         <w:jc w:val="left"/>
-        <w:rPr/>
+        <w:rPr>
+          <w:b/>
+          <w:b/>
+          <w:bCs/>
+        </w:rPr>
       </w:pPr>
       <w:r>
-        <w:rPr/>
+        <w:rPr>
+          <w:b/>
+          <w:bCs/>
+        </w:rPr>
         <w:t>Paragraph A</w:t>
       </w:r>
     </w:p>
@@ -48,6 +55,7 @@
       <w:pgNumType w:fmt="decimal"/>
       <w:formProt w:val="false"/>
       <w:textDirection w:val="lrTb"/>
+      <w:docGrid w:type="default" w:linePitch="100" w:charSpace="0"/>
     </w:sectPr>
   </w:body>
 </w:document>
@@ -75,11 +83,15 @@
     <w:qFormat/>
     <w:pPr>
       <w:widowControl w:val="false"/>
+      <w:suppressAutoHyphens w:val="true"/>
       <w:bidi w:val="0"/>
+      <w:spacing w:before="0" w:after="0"/>
+      <w:jc w:val="left"/>
     </w:pPr>
     <w:rPr>
       <w:rFonts w:ascii="Liberation Serif" w:hAnsi="Liberation Serif" w:eastAsia="Noto Serif CJK SC" w:cs="FreeSans"/>
       <w:color w:val="auto"/>
+      <w:kern w:val="0"/>
       <w:sz w:val="24"/>
       <w:szCs w:val="24"/>
       <w:lang w:val="en-US" w:eastAsia="zh-CN" w:bidi="hi-IN"/>

</xml_diff>